<commit_message>
Added python output screenshot
</commit_message>
<xml_diff>
--- a/COMP 4522 Assignment 2 part 3.docx
+++ b/COMP 4522 Assignment 2 part 3.docx
@@ -398,11 +398,60 @@
         <w:t>Python output</w:t>
       </w:r>
     </w:p>
-    <w:p/>
-    <w:p>
-      <w:pPr>
-        <w:pStyle w:val="Heading2"/>
-      </w:pPr>
+    <w:p>
+      <w:r>
+        <w:rPr>
+          <w:noProof/>
+        </w:rPr>
+        <w:drawing>
+          <wp:inline distT="0" distB="0" distL="0" distR="0" wp14:anchorId="382FDE23" wp14:editId="3ADA6442">
+            <wp:extent cx="5935980" cy="1668780"/>
+            <wp:effectExtent l="0" t="0" r="7620" b="7620"/>
+            <wp:docPr id="2020480188" name="Picture 1"/>
+            <wp:cNvGraphicFramePr>
+              <a:graphicFrameLocks xmlns:a="http://schemas.openxmlformats.org/drawingml/2006/main" noChangeAspect="1"/>
+            </wp:cNvGraphicFramePr>
+            <a:graphic xmlns:a="http://schemas.openxmlformats.org/drawingml/2006/main">
+              <a:graphicData uri="http://schemas.openxmlformats.org/drawingml/2006/picture">
+                <pic:pic xmlns:pic="http://schemas.openxmlformats.org/drawingml/2006/picture">
+                  <pic:nvPicPr>
+                    <pic:cNvPr id="0" name="Picture 1"/>
+                    <pic:cNvPicPr>
+                      <a:picLocks noChangeAspect="1" noChangeArrowheads="1"/>
+                    </pic:cNvPicPr>
+                  </pic:nvPicPr>
+                  <pic:blipFill>
+                    <a:blip r:embed="rId5">
+                      <a:extLst>
+                        <a:ext uri="{28A0092B-C50C-407E-A947-70E740481C1C}">
+                          <a14:useLocalDpi xmlns:a14="http://schemas.microsoft.com/office/drawing/2010/main" val="0"/>
+                        </a:ext>
+                      </a:extLst>
+                    </a:blip>
+                    <a:srcRect/>
+                    <a:stretch>
+                      <a:fillRect/>
+                    </a:stretch>
+                  </pic:blipFill>
+                  <pic:spPr bwMode="auto">
+                    <a:xfrm>
+                      <a:off x="0" y="0"/>
+                      <a:ext cx="5935980" cy="1668780"/>
+                    </a:xfrm>
+                    <a:prstGeom prst="rect">
+                      <a:avLst/>
+                    </a:prstGeom>
+                    <a:noFill/>
+                    <a:ln>
+                      <a:noFill/>
+                    </a:ln>
+                  </pic:spPr>
+                </pic:pic>
+              </a:graphicData>
+            </a:graphic>
+          </wp:inline>
+        </w:drawing>
+      </w:r>
     </w:p>
     <w:p>
       <w:pPr>
@@ -433,7 +482,7 @@
                     <pic:cNvPicPr/>
                   </pic:nvPicPr>
                   <pic:blipFill>
-                    <a:blip r:embed="rId5">
+                    <a:blip r:embed="rId6">
                       <a:extLst>
                         <a:ext uri="{28A0092B-C50C-407E-A947-70E740481C1C}">
                           <a14:useLocalDpi xmlns:a14="http://schemas.microsoft.com/office/drawing/2010/main" val="0"/>

</xml_diff>

<commit_message>
Final touch up on doc
</commit_message>
<xml_diff>
--- a/COMP 4522 Assignment 2 part 3.docx
+++ b/COMP 4522 Assignment 2 part 3.docx
@@ -4,6 +4,7 @@
   <w:body>
     <w:p>
       <w:pPr>
+        <w:pStyle w:val="Heading1"/>
         <w:jc w:val="center"/>
       </w:pPr>
       <w:r>
@@ -24,6 +25,7 @@
     </w:p>
     <w:p>
       <w:pPr>
+        <w:pStyle w:val="Heading2"/>
         <w:jc w:val="center"/>
       </w:pPr>
       <w:r>
@@ -106,7 +108,20 @@
         <w:pStyle w:val="ListParagraph"/>
       </w:pPr>
       <w:r>
-        <w:t>WHERE e.EMPLOYEE_NAME NOT IN (</w:t>
+        <w:t xml:space="preserve">WHERE </w:t>
+      </w:r>
+      <w:proofErr w:type="spellStart"/>
+      <w:proofErr w:type="gramStart"/>
+      <w:r>
+        <w:t>e.EMPLOYEE</w:t>
+      </w:r>
+      <w:proofErr w:type="gramEnd"/>
+      <w:r>
+        <w:t>_NAME</w:t>
+      </w:r>
+      <w:proofErr w:type="spellEnd"/>
+      <w:r>
+        <w:t xml:space="preserve"> NOT IN (</w:t>
       </w:r>
     </w:p>
     <w:p>
@@ -174,6 +189,9 @@
         <w:t xml:space="preserve"> but it will look different</w:t>
       </w:r>
       <w:r>
+        <w:t xml:space="preserve"> because they’re different languages</w:t>
+      </w:r>
+      <w:r>
         <w:t>.</w:t>
       </w:r>
       <w:r>
@@ -190,7 +208,15 @@
         <w:pStyle w:val="ListParagraph"/>
       </w:pPr>
       <w:r>
-        <w:t>“employee(Employee), \+(_, Employee). “</w:t>
+        <w:t>“</w:t>
+      </w:r>
+      <w:proofErr w:type="gramStart"/>
+      <w:r>
+        <w:t>employee(</w:t>
+      </w:r>
+      <w:proofErr w:type="gramEnd"/>
+      <w:r>
+        <w:t>Employee), \+(_, Employee). “</w:t>
       </w:r>
     </w:p>
     <w:p>
@@ -229,11 +255,9 @@
       <w:r>
         <w:t xml:space="preserve"> commands to do the same thing.</w:t>
       </w:r>
-    </w:p>
-    <w:p>
-      <w:pPr>
-        <w:pStyle w:val="ListParagraph"/>
-      </w:pPr>
+      <w:r>
+        <w:t xml:space="preserve"> </w:t>
+      </w:r>
       <w:r>
         <w:t>SQL is best used for querying and managing relational databases, compared to Prolog</w:t>
       </w:r>
@@ -268,7 +292,13 @@
         <w:t>meaning they specify the desired solutions</w:t>
       </w:r>
       <w:r>
-        <w:t xml:space="preserve"> rather than how to find the solution. </w:t>
+        <w:t xml:space="preserve"> rather than how to find the</w:t>
+      </w:r>
+      <w:r>
+        <w:t>m</w:t>
+      </w:r>
+      <w:r>
+        <w:t xml:space="preserve">. </w:t>
       </w:r>
     </w:p>
     <w:p>
@@ -288,7 +318,13 @@
         <w:t>Generally</w:t>
       </w:r>
       <w:r>
-        <w:t>, both parts and their queries were written with the same logic in mind. Both languages have similar ways of querying the information in their tables for SQL and Facts</w:t>
+        <w:t xml:space="preserve">, both parts and their queries were written with the same logic in mind. Both languages have similar ways of </w:t>
+      </w:r>
+      <w:r>
+        <w:t xml:space="preserve">storing </w:t>
+      </w:r>
+      <w:r>
+        <w:t>the information in their tables for SQL and Facts</w:t>
       </w:r>
       <w:r>
         <w:t xml:space="preserve"> and</w:t>
@@ -308,6 +344,11 @@
       <w:r>
         <w:t xml:space="preserve"> but follow the same structure and logic.</w:t>
       </w:r>
+    </w:p>
+    <w:p>
+      <w:pPr>
+        <w:pStyle w:val="ListParagraph"/>
+      </w:pPr>
     </w:p>
     <w:p>
       <w:pPr>
@@ -342,15 +383,28 @@
         <w:t>,</w:t>
       </w:r>
       <w:r>
-        <w:t xml:space="preserve"> where the data is represented in tables, with the rows representing the entity. The row could be </w:t>
-      </w:r>
-      <w:r>
-        <w:t>similar to a fact because it declares</w:t>
+        <w:t xml:space="preserve"> where the data is represented in </w:t>
+      </w:r>
+      <w:r>
+        <w:lastRenderedPageBreak/>
+        <w:t xml:space="preserve">tables, with the rows representing the entity. The row could be </w:t>
+      </w:r>
+      <w:r>
+        <w:t xml:space="preserve">seen as </w:t>
+      </w:r>
+      <w:proofErr w:type="gramStart"/>
+      <w:r>
+        <w:t>similar to</w:t>
+      </w:r>
+      <w:proofErr w:type="gramEnd"/>
+      <w:r>
+        <w:t xml:space="preserve"> a fact because it declares</w:t>
       </w:r>
       <w:r>
         <w:t xml:space="preserve"> something about an entity. </w:t>
       </w:r>
     </w:p>
+    <w:p/>
     <w:p>
       <w:pPr>
         <w:pStyle w:val="ListParagraph"/>
@@ -378,11 +432,7 @@
         <w:t>Prologue rules</w:t>
       </w:r>
       <w:r>
-        <w:t xml:space="preserve"> define the </w:t>
-      </w:r>
-      <w:r>
-        <w:lastRenderedPageBreak/>
-        <w:t xml:space="preserve">relationship and infer new information based on the facts and other rules. Predicates can also be used as rules to represent relationships or conditions in queries. </w:t>
+        <w:t xml:space="preserve"> define the relationship and infer new information based on the facts and other rules. Predicates can also be used as rules to represent relationships or conditions in queries. </w:t>
       </w:r>
     </w:p>
     <w:p>

</xml_diff>